<commit_message>
Fix wording of proposal
</commit_message>
<xml_diff>
--- a/Midterm Project Proposal.docx
+++ b/Midterm Project Proposal.docx
@@ -158,7 +158,7 @@
         <w:rPr>
           <w:rFonts w:ascii="Times New Roman" w:hAnsi="Times New Roman" w:cs="Times New Roman"/>
         </w:rPr>
-        <w:t xml:space="preserve">For the midterm project, I will use this data set and assess i) the association between family socioeconomic status (SES) and autisms spectrum disorder (ASD) of the children (or any other developmental disorder) and ii) other possible risk factors of ASD. </w:t>
+        <w:t xml:space="preserve">For the midterm project, I will use this data set and assess i) the association between family socioeconomic status (SES) and autism spectrum disorder (ASD) of the children (or any other developmental disorder) and ii) other possible risk factors of ASD. </w:t>
       </w:r>
       <w:r>
         <w:rPr>
@@ -469,7 +469,21 @@
         <w:rPr>
           <w:rFonts w:ascii="Times New Roman" w:hAnsi="Times New Roman" w:cs="Times New Roman"/>
         </w:rPr>
-        <w:t>JECS is a birth cohort observational study launched in 2011 with participants of 100,000 mother-child pairs residing in 15 regions throughout Japan. It measures the environmental exposures including social environment during pregnancy and through childhood, while examining children's health periodically with questionnaires, biological samples and personal health records until they become 13 years of age.</w:t>
+        <w:t xml:space="preserve">JECS is a birth cohort observational study launched in 2011 with participants of 100,000 mother-child pairs residing in 15 regions throughout Japan. It measures the environmental exposures including social environment during pregnancy and through childhood, while examining children's health periodically with questionnaires, biological </w:t>
+      </w:r>
+      <w:proofErr w:type="gramStart"/>
+      <w:r>
+        <w:rPr>
+          <w:rFonts w:ascii="Times New Roman" w:hAnsi="Times New Roman" w:cs="Times New Roman"/>
+        </w:rPr>
+        <w:t>samples</w:t>
+      </w:r>
+      <w:proofErr w:type="gramEnd"/>
+      <w:r>
+        <w:rPr>
+          <w:rFonts w:ascii="Times New Roman" w:hAnsi="Times New Roman" w:cs="Times New Roman"/>
+        </w:rPr>
+        <w:t xml:space="preserve"> and personal health records until they become 13 years of age.</w:t>
       </w:r>
       <w:r>
         <w:rPr>
@@ -503,7 +517,19 @@
         <w:rPr>
           <w:rFonts w:ascii="Times New Roman" w:hAnsi="Times New Roman" w:cs="Times New Roman"/>
         </w:rPr>
-        <w:t>include about 100,000 observation and more than 100 variables, including</w:t>
+        <w:t>include about 100,000 observation</w:t>
+      </w:r>
+      <w:r>
+        <w:rPr>
+          <w:rFonts w:ascii="Times New Roman" w:hAnsi="Times New Roman" w:cs="Times New Roman"/>
+        </w:rPr>
+        <w:t>s</w:t>
+      </w:r>
+      <w:r>
+        <w:rPr>
+          <w:rFonts w:ascii="Times New Roman" w:hAnsi="Times New Roman" w:cs="Times New Roman"/>
+        </w:rPr>
+        <w:t xml:space="preserve"> and more than 100 variables, including</w:t>
       </w:r>
       <w:r>
         <w:rPr>
@@ -545,7 +571,25 @@
         <w:rPr>
           <w:rFonts w:ascii="Times New Roman" w:hAnsi="Times New Roman" w:cs="Times New Roman"/>
         </w:rPr>
-        <w:t>educational status, and the presence of child’s ASD. The data expected to be available in a week because it requires data issuance procedures.</w:t>
+        <w:t>educational status, and the presence of child’s ASD. The data</w:t>
+      </w:r>
+      <w:r>
+        <w:rPr>
+          <w:rFonts w:ascii="Times New Roman" w:hAnsi="Times New Roman" w:cs="Times New Roman" w:hint="eastAsia"/>
+        </w:rPr>
+        <w:t xml:space="preserve"> </w:t>
+      </w:r>
+      <w:r>
+        <w:rPr>
+          <w:rFonts w:ascii="Times New Roman" w:hAnsi="Times New Roman" w:cs="Times New Roman"/>
+        </w:rPr>
+        <w:t>is</w:t>
+      </w:r>
+      <w:r>
+        <w:rPr>
+          <w:rFonts w:ascii="Times New Roman" w:hAnsi="Times New Roman" w:cs="Times New Roman"/>
+        </w:rPr>
+        <w:t xml:space="preserve"> expected to be available in a week because it requires data issuance procedures.</w:t>
       </w:r>
     </w:p>
     <w:p>
@@ -797,13 +841,41 @@
         </w:rPr>
         <w:t xml:space="preserve"> </w:t>
       </w:r>
+      <w:proofErr w:type="spellStart"/>
       <w:r>
         <w:rPr>
           <w:rFonts w:ascii="Times New Roman" w:hAnsi="Times New Roman" w:cs="Times New Roman"/>
           <w:sz w:val="21"/>
           <w:szCs w:val="21"/>
         </w:rPr>
-        <w:t xml:space="preserve">Modabbernia, A., Velthorst, E., &amp; Reichenberg, A. (2017). Environmental risk factors for autism: an evidence-based review of systematic reviews and meta-analyses. Molecular autism, 8, 13. </w:t>
+        <w:t>Modabbernia</w:t>
+      </w:r>
+      <w:proofErr w:type="spellEnd"/>
+      <w:r>
+        <w:rPr>
+          <w:rFonts w:ascii="Times New Roman" w:hAnsi="Times New Roman" w:cs="Times New Roman"/>
+          <w:sz w:val="21"/>
+          <w:szCs w:val="21"/>
+        </w:rPr>
+        <w:t xml:space="preserve">, A., </w:t>
+      </w:r>
+      <w:proofErr w:type="spellStart"/>
+      <w:r>
+        <w:rPr>
+          <w:rFonts w:ascii="Times New Roman" w:hAnsi="Times New Roman" w:cs="Times New Roman"/>
+          <w:sz w:val="21"/>
+          <w:szCs w:val="21"/>
+        </w:rPr>
+        <w:t>Velthorst</w:t>
+      </w:r>
+      <w:proofErr w:type="spellEnd"/>
+      <w:r>
+        <w:rPr>
+          <w:rFonts w:ascii="Times New Roman" w:hAnsi="Times New Roman" w:cs="Times New Roman"/>
+          <w:sz w:val="21"/>
+          <w:szCs w:val="21"/>
+        </w:rPr>
+        <w:t xml:space="preserve">, E., &amp; Reichenberg, A. (2017). Environmental risk factors for autism: an evidence-based review of systematic reviews and meta-analyses. Molecular autism, 8, 13. </w:t>
       </w:r>
       <w:r>
         <w:rPr>
@@ -860,13 +932,6 @@
           <w:szCs w:val="21"/>
         </w:rPr>
         <w:br/>
-      </w:r>
-      <w:r>
-        <w:rPr>
-          <w:rFonts w:ascii="Times New Roman" w:hAnsi="Times New Roman" w:cs="Times New Roman"/>
-          <w:sz w:val="21"/>
-          <w:szCs w:val="21"/>
-        </w:rPr>
         <w:t>https://www.env.go.jp/chemi/ceh/en/index.html</w:t>
       </w:r>
     </w:p>

</xml_diff>